<commit_message>
Update lab 6 - Snort
</commit_message>
<xml_diff>
--- a/labs/6_snort.docx
+++ b/labs/6_snort.docx
@@ -4602,16 +4602,61 @@
         <w:tabs>
           <w:tab w:val="left" w:leader="none" w:pos="540"/>
         </w:tabs>
-        <w:spacing w:after="0" w:before="0" w:line="240" w:lineRule="auto"/>
-        <w:rPr>
-          <w:sz w:val="24"/>
-          <w:szCs w:val="24"/>
-        </w:rPr>
-      </w:pPr>
-      <w:r>
-        <w:rPr>
-          <w:rtl w:val="0"/>
-        </w:rPr>
+        <w:spacing w:after="240" w:before="240" w:lineRule="auto"/>
+        <w:rPr>
+          <w:b w:val="1"/>
+          <w:bCs w:val="1"/>
+          <w:sz w:val="24"/>
+          <w:szCs w:val="24"/>
+        </w:rPr>
+      </w:pPr>
+      <w:r>
+        <w:rPr>
+          <w:b w:val="1"/>
+          <w:bCs w:val="1"/>
+          <w:sz w:val="24"/>
+          <w:szCs w:val="24"/>
+          <w:rtl w:val="0"/>
+        </w:rPr>
+        <w:t xml:space="preserve">Question</w:t>
+      </w:r>
+    </w:p>
+    <w:p>
+      <w:pPr>
+        <w:tabs>
+          <w:tab w:val="left" w:leader="none" w:pos="540"/>
+        </w:tabs>
+        <w:spacing w:after="240" w:before="240" w:lineRule="auto"/>
+        <w:rPr>
+          <w:sz w:val="24"/>
+          <w:szCs w:val="24"/>
+        </w:rPr>
+      </w:pPr>
+      <w:r>
+        <w:rPr>
+          <w:sz w:val="24"/>
+          <w:szCs w:val="24"/>
+          <w:rtl w:val="0"/>
+        </w:rPr>
+        <w:t xml:space="preserve">Can we detect an exploit (e.g., from Metasploit) using Snort. If yes, how?</w:t>
+      </w:r>
+    </w:p>
+    <w:p>
+      <w:pPr>
+        <w:ind w:left="0" w:firstLine="0"/>
+        <w:jc w:val="both"/>
+        <w:rPr>
+          <w:sz w:val="24"/>
+          <w:szCs w:val="24"/>
+        </w:rPr>
+      </w:pPr>
+      <w:r>
+        <w:rPr>
+          <w:sz w:val="24"/>
+          <w:szCs w:val="24"/>
+          <w:rtl w:val="0"/>
+        </w:rPr>
+        <w:t xml:space="preserve">……………………………………………………………….</w:t>
       </w:r>
     </w:p>
     <w:p>

</xml_diff>